<commit_message>
Iteración Req No Funcionales
</commit_message>
<xml_diff>
--- a/Software de Control de Gastos.docx
+++ b/Software de Control de Gastos.docx
@@ -279,39 +279,44 @@
         </w:rPr>
         <w:t>No Funcionales:</w:t>
       </w:r>
-      <w:r>
+    </w:p>
+    <w:p>
+      <w:pPr>
         <w:rPr>
           <w:rFonts w:ascii="Arial" w:hAnsi="Arial" w:cs="Arial"/>
           <w:sz w:val="28"/>
           <w:szCs w:val="28"/>
         </w:rPr>
-        <w:t xml:space="preserve"> Editar y </w:t>
-      </w:r>
-      <w:proofErr w:type="spellStart"/>
-      <w:r>
-        <w:rPr>
-          <w:rFonts w:ascii="Arial" w:hAnsi="Arial" w:cs="Arial"/>
+      </w:pPr>
+      <w:r>
+        <w:rPr>
+          <w:rFonts w:ascii="Arial" w:hAnsi="Arial" w:cs="Arial"/>
+          <w:i/>
+          <w:iCs/>
           <w:sz w:val="28"/>
           <w:szCs w:val="28"/>
         </w:rPr>
-        <w:t>reveer</w:t>
-      </w:r>
-      <w:proofErr w:type="spellEnd"/>
-      <w:r>
-        <w:rPr>
-          <w:rFonts w:ascii="Arial" w:hAnsi="Arial" w:cs="Arial"/>
+        <w:t>C</w:t>
+      </w:r>
+      <w:r>
+        <w:rPr>
+          <w:rFonts w:ascii="Arial" w:hAnsi="Arial" w:cs="Arial"/>
+          <w:i/>
+          <w:iCs/>
           <w:sz w:val="28"/>
           <w:szCs w:val="28"/>
         </w:rPr>
-        <w:t xml:space="preserve"> cuales son m</w:t>
-      </w:r>
-      <w:r>
-        <w:rPr>
-          <w:rFonts w:ascii="Arial" w:hAnsi="Arial" w:cs="Arial"/>
+        <w:t>umple</w:t>
+      </w:r>
+      <w:r>
+        <w:rPr>
+          <w:rFonts w:ascii="Arial" w:hAnsi="Arial" w:cs="Arial"/>
+          <w:i/>
+          <w:iCs/>
           <w:sz w:val="28"/>
           <w:szCs w:val="28"/>
         </w:rPr>
-        <w:t>á</w:t>
+        <w:t xml:space="preserve"> con</w:t>
       </w:r>
       <w:r>
         <w:rPr>
@@ -319,7 +324,290 @@
           <w:sz w:val="28"/>
           <w:szCs w:val="28"/>
         </w:rPr>
-        <w:t>s importantes.</w:t>
+        <w:t>:</w:t>
+      </w:r>
+    </w:p>
+    <w:p>
+      <w:pPr>
+        <w:pStyle w:val="Prrafodelista"/>
+        <w:numPr>
+          <w:ilvl w:val="0"/>
+          <w:numId w:val="22"/>
+        </w:numPr>
+        <w:rPr>
+          <w:rFonts w:ascii="Arial" w:hAnsi="Arial" w:cs="Arial"/>
+        </w:rPr>
+      </w:pPr>
+      <w:r>
+        <w:rPr>
+          <w:rFonts w:ascii="Arial" w:hAnsi="Arial" w:cs="Arial"/>
+        </w:rPr>
+        <w:t>El sistema de control de gastos debe proporcionar una interfaz de usuario estéticamente agradable que permita una interacción satisfactoria para el usuario.</w:t>
+      </w:r>
+    </w:p>
+    <w:p>
+      <w:pPr>
+        <w:pStyle w:val="Prrafodelista"/>
+        <w:ind w:firstLine="696"/>
+        <w:rPr>
+          <w:rFonts w:ascii="Arial" w:hAnsi="Arial" w:cs="Arial"/>
+        </w:rPr>
+      </w:pPr>
+      <w:r>
+        <w:rPr>
+          <w:rFonts w:ascii="Arial" w:hAnsi="Arial" w:cs="Arial"/>
+        </w:rPr>
+        <w:t>La aplicación implementa un diseño visual moderno con gradientes, esquemas de colores consistentes, iconos intuitivos y elementos interactivos que facilitan la navegación. La interfaz incluye cards con sombras, bordes redondeados, transiciones suaves y estados hover que mejoran la experiencia visual. Además, proporciona feedback visual mediante notificaciones de éxito y error, garantizando que los usuarios puedan interactuar de manera agradable y eficiente con todas las funcionalidades del sistema.</w:t>
+      </w:r>
+    </w:p>
+    <w:p>
+      <w:pPr>
+        <w:pStyle w:val="Prrafodelista"/>
+        <w:numPr>
+          <w:ilvl w:val="0"/>
+          <w:numId w:val="22"/>
+        </w:numPr>
+        <w:rPr>
+          <w:rFonts w:ascii="Arial" w:hAnsi="Arial" w:cs="Arial"/>
+        </w:rPr>
+      </w:pPr>
+      <w:r>
+        <w:rPr>
+          <w:rFonts w:ascii="Arial" w:hAnsi="Arial" w:cs="Arial"/>
+        </w:rPr>
+        <w:t>El sistema debe garantizar la autenticidad de los usuarios mediante un mecanismo robusto de verificación de identidad.</w:t>
+      </w:r>
+    </w:p>
+    <w:p>
+      <w:pPr>
+        <w:pStyle w:val="Prrafodelista"/>
+        <w:ind w:left="1416"/>
+        <w:rPr>
+          <w:rFonts w:ascii="Arial" w:hAnsi="Arial" w:cs="Arial"/>
+        </w:rPr>
+      </w:pPr>
+      <w:r>
+        <w:rPr>
+          <w:rFonts w:ascii="Arial" w:hAnsi="Arial" w:cs="Arial"/>
+        </w:rPr>
+        <w:t xml:space="preserve">La aplicación implementa autenticación basada en tokens JWT que valida la identidad de cada usuario antes de permitir el acceso a funcionalidades protegidas. El sistema incluye un middleware de autenticación obligatorio para todas las rutas </w:t>
+      </w:r>
+      <w:r>
+        <w:rPr>
+          <w:rFonts w:ascii="Arial" w:hAnsi="Arial" w:cs="Arial"/>
+        </w:rPr>
+        <w:lastRenderedPageBreak/>
+        <w:t>sensibles, encriptación de contraseñas usando bcrypt con salt rounds, y separación estricta de datos donde cada usuario solo puede acceder a sus propias transacciones y categorías. Los tokens tienen tiempo de expiración configurado y se validan en cada solicitud, asegurando que solo usuarios autenticados y autorizados puedan realizar operaciones en el sistema.</w:t>
+      </w:r>
+    </w:p>
+    <w:p>
+      <w:pPr>
+        <w:rPr>
+          <w:rFonts w:ascii="Arial" w:hAnsi="Arial" w:cs="Arial"/>
+          <w:sz w:val="28"/>
+          <w:szCs w:val="28"/>
+        </w:rPr>
+      </w:pPr>
+      <w:r>
+        <w:rPr>
+          <w:rFonts w:ascii="Arial" w:hAnsi="Arial" w:cs="Arial"/>
+          <w:i/>
+          <w:iCs/>
+          <w:sz w:val="28"/>
+          <w:szCs w:val="28"/>
+        </w:rPr>
+        <w:t>S</w:t>
+      </w:r>
+      <w:r>
+        <w:rPr>
+          <w:rFonts w:ascii="Arial" w:hAnsi="Arial" w:cs="Arial"/>
+          <w:i/>
+          <w:iCs/>
+          <w:sz w:val="28"/>
+          <w:szCs w:val="28"/>
+        </w:rPr>
+        <w:t xml:space="preserve">e </w:t>
+      </w:r>
+      <w:r>
+        <w:rPr>
+          <w:rFonts w:ascii="Arial" w:hAnsi="Arial" w:cs="Arial"/>
+          <w:i/>
+          <w:iCs/>
+          <w:sz w:val="28"/>
+          <w:szCs w:val="28"/>
+        </w:rPr>
+        <w:t>deberían</w:t>
+      </w:r>
+      <w:r>
+        <w:rPr>
+          <w:rFonts w:ascii="Arial" w:hAnsi="Arial" w:cs="Arial"/>
+          <w:i/>
+          <w:iCs/>
+          <w:sz w:val="28"/>
+          <w:szCs w:val="28"/>
+        </w:rPr>
+        <w:t xml:space="preserve"> implementar</w:t>
+      </w:r>
+      <w:r>
+        <w:rPr>
+          <w:rFonts w:ascii="Arial" w:hAnsi="Arial" w:cs="Arial"/>
+          <w:sz w:val="28"/>
+          <w:szCs w:val="28"/>
+        </w:rPr>
+        <w:t>:</w:t>
+      </w:r>
+    </w:p>
+    <w:p>
+      <w:pPr>
+        <w:pStyle w:val="Prrafodelista"/>
+        <w:numPr>
+          <w:ilvl w:val="0"/>
+          <w:numId w:val="22"/>
+        </w:numPr>
+        <w:rPr>
+          <w:rFonts w:ascii="Arial" w:hAnsi="Arial" w:cs="Arial"/>
+        </w:rPr>
+      </w:pPr>
+      <w:r>
+        <w:rPr>
+          <w:rFonts w:ascii="Arial" w:hAnsi="Arial" w:cs="Arial"/>
+        </w:rPr>
+        <w:t>El sistema debería implementar validaciones comprehensivas del lado cliente y servidor</w:t>
+      </w:r>
+    </w:p>
+    <w:p>
+      <w:pPr>
+        <w:pStyle w:val="Prrafodelista"/>
+        <w:ind w:firstLine="696"/>
+        <w:rPr>
+          <w:rFonts w:ascii="Arial" w:hAnsi="Arial" w:cs="Arial"/>
+        </w:rPr>
+      </w:pPr>
+      <w:r>
+        <w:rPr>
+          <w:rFonts w:ascii="Arial" w:hAnsi="Arial" w:cs="Arial"/>
+        </w:rPr>
+        <w:t xml:space="preserve">Incluyendo </w:t>
+      </w:r>
+      <w:r>
+        <w:rPr>
+          <w:rFonts w:ascii="Arial" w:hAnsi="Arial" w:cs="Arial"/>
+        </w:rPr>
+        <w:t>confirmaciones para acciones destructivas, capacidad</w:t>
+      </w:r>
+    </w:p>
+    <w:p>
+      <w:pPr>
+        <w:pStyle w:val="Prrafodelista"/>
+        <w:ind w:firstLine="696"/>
+        <w:rPr>
+          <w:rFonts w:ascii="Arial" w:hAnsi="Arial" w:cs="Arial"/>
+        </w:rPr>
+      </w:pPr>
+      <w:r>
+        <w:rPr>
+          <w:rFonts w:ascii="Arial" w:hAnsi="Arial" w:cs="Arial"/>
+        </w:rPr>
+        <w:t>de deshacer operaciones, y una función de "papelera" para recuperar transacciones eliminadas accidentalmente.</w:t>
+      </w:r>
+    </w:p>
+    <w:p>
+      <w:pPr>
+        <w:pStyle w:val="Prrafodelista"/>
+        <w:ind w:firstLine="696"/>
+        <w:rPr>
+          <w:rFonts w:ascii="Arial" w:hAnsi="Arial" w:cs="Arial"/>
+        </w:rPr>
+      </w:pPr>
+      <w:r>
+        <w:rPr>
+          <w:rFonts w:ascii="Arial" w:hAnsi="Arial" w:cs="Arial"/>
+        </w:rPr>
+        <w:t>Se debería agregar validación en tiempo real, confirmaciones modales elegantes, historial de operaciones, y soft-delete en lugar de eliminación permanente.</w:t>
+      </w:r>
+    </w:p>
+    <w:p>
+      <w:pPr>
+        <w:pStyle w:val="Prrafodelista"/>
+        <w:numPr>
+          <w:ilvl w:val="0"/>
+          <w:numId w:val="22"/>
+        </w:numPr>
+        <w:rPr>
+          <w:rFonts w:ascii="Arial" w:hAnsi="Arial" w:cs="Arial"/>
+        </w:rPr>
+      </w:pPr>
+      <w:r>
+        <w:rPr>
+          <w:rFonts w:ascii="Arial" w:hAnsi="Arial" w:cs="Arial"/>
+        </w:rPr>
+        <w:t>El sistema debería ser completamente responsive y optimizado para dispositivos móviles</w:t>
+      </w:r>
+    </w:p>
+    <w:p>
+      <w:pPr>
+        <w:pStyle w:val="Prrafodelista"/>
+        <w:ind w:firstLine="696"/>
+        <w:rPr>
+          <w:rFonts w:ascii="Arial" w:hAnsi="Arial" w:cs="Arial"/>
+        </w:rPr>
+      </w:pPr>
+      <w:r>
+        <w:rPr>
+          <w:rFonts w:ascii="Arial" w:hAnsi="Arial" w:cs="Arial"/>
+        </w:rPr>
+        <w:t xml:space="preserve">El sistema deberá incluir </w:t>
+      </w:r>
+      <w:r>
+        <w:rPr>
+          <w:rFonts w:ascii="Arial" w:hAnsi="Arial" w:cs="Arial"/>
+        </w:rPr>
+        <w:t>navegación táctil, menús colapsables, y</w:t>
+      </w:r>
+      <w:r>
+        <w:rPr>
+          <w:rFonts w:ascii="Arial" w:hAnsi="Arial" w:cs="Arial"/>
+        </w:rPr>
+        <w:t xml:space="preserve"> </w:t>
+      </w:r>
+      <w:r>
+        <w:rPr>
+          <w:rFonts w:ascii="Arial" w:hAnsi="Arial" w:cs="Arial"/>
+        </w:rPr>
+        <w:t>layouts específicos para pantallas pequeñas.</w:t>
+      </w:r>
+    </w:p>
+    <w:p>
+      <w:pPr>
+        <w:pStyle w:val="Prrafodelista"/>
+        <w:ind w:firstLine="696"/>
+        <w:rPr>
+          <w:rFonts w:ascii="Arial" w:hAnsi="Arial" w:cs="Arial"/>
+        </w:rPr>
+      </w:pPr>
+      <w:r>
+        <w:rPr>
+          <w:rFonts w:ascii="Arial" w:hAnsi="Arial" w:cs="Arial"/>
+        </w:rPr>
+        <w:t>I</w:t>
+      </w:r>
+      <w:r>
+        <w:rPr>
+          <w:rFonts w:ascii="Arial" w:hAnsi="Arial" w:cs="Arial"/>
+        </w:rPr>
+        <w:t>ncluye</w:t>
+      </w:r>
+      <w:r>
+        <w:rPr>
+          <w:rFonts w:ascii="Arial" w:hAnsi="Arial" w:cs="Arial"/>
+        </w:rPr>
+        <w:t>ndo</w:t>
+      </w:r>
+      <w:r>
+        <w:rPr>
+          <w:rFonts w:ascii="Arial" w:hAnsi="Arial" w:cs="Arial"/>
+        </w:rPr>
+        <w:t xml:space="preserve"> l navegación tipo “hamburger” para optimizar el uso del espacio en pantalla, el uso de cards apilables que permitan presentar la información de manera ordenada y legible en disposición vertical, la habilitación de gestos de desplazamiento (swipe) para realizar acciones rápidas sin necesidad de acceder a menús adicionales, y la reorganización de los elementos bajo un enfoque mobile-first, priorizando la usabilidad en pantallas pequeñas y adaptando posteriormente la interfaz a resoluciones mayores.</w:t>
       </w:r>
     </w:p>
     <w:p>
@@ -337,73 +625,6 @@
         <w:rPr>
           <w:rFonts w:ascii="Arial" w:hAnsi="Arial" w:cs="Arial"/>
         </w:rPr>
-        <w:t>La aplicación debe tener una interfaz amigable y fácil de usar.</w:t>
-      </w:r>
-    </w:p>
-    <w:p>
-      <w:pPr>
-        <w:pStyle w:val="Prrafodelista"/>
-        <w:numPr>
-          <w:ilvl w:val="0"/>
-          <w:numId w:val="2"/>
-        </w:numPr>
-        <w:rPr>
-          <w:rFonts w:ascii="Arial" w:hAnsi="Arial" w:cs="Arial"/>
-        </w:rPr>
-      </w:pPr>
-      <w:r>
-        <w:rPr>
-          <w:rFonts w:ascii="Arial" w:hAnsi="Arial" w:cs="Arial"/>
-        </w:rPr>
-        <w:t>El sistema debe tener compatibilidad con los diferentes sistemas operativos y dispositivos.</w:t>
-      </w:r>
-    </w:p>
-    <w:p>
-      <w:pPr>
-        <w:pStyle w:val="Prrafodelista"/>
-        <w:numPr>
-          <w:ilvl w:val="0"/>
-          <w:numId w:val="2"/>
-        </w:numPr>
-        <w:rPr>
-          <w:rFonts w:ascii="Arial" w:hAnsi="Arial" w:cs="Arial"/>
-        </w:rPr>
-      </w:pPr>
-      <w:r>
-        <w:rPr>
-          <w:rFonts w:ascii="Arial" w:hAnsi="Arial" w:cs="Arial"/>
-        </w:rPr>
-        <w:t>La información almacenada debe ser persistente entre los dispositivos y sistemas operativos.</w:t>
-      </w:r>
-    </w:p>
-    <w:p>
-      <w:pPr>
-        <w:pStyle w:val="Prrafodelista"/>
-        <w:numPr>
-          <w:ilvl w:val="0"/>
-          <w:numId w:val="2"/>
-        </w:numPr>
-        <w:rPr>
-          <w:rFonts w:ascii="Arial" w:hAnsi="Arial" w:cs="Arial"/>
-        </w:rPr>
-      </w:pPr>
-      <w:r>
-        <w:rPr>
-          <w:rFonts w:ascii="Arial" w:hAnsi="Arial" w:cs="Arial"/>
-        </w:rPr>
-        <w:t>El sistema debe almacenar los datos en una base de datos.</w:t>
-      </w:r>
-    </w:p>
-    <w:p>
-      <w:pPr>
-        <w:rPr>
-          <w:rFonts w:ascii="Arial" w:hAnsi="Arial" w:cs="Arial"/>
-        </w:rPr>
-      </w:pPr>
-      <w:r>
-        <w:rPr>
-          <w:rFonts w:ascii="Arial" w:hAnsi="Arial" w:cs="Arial"/>
-        </w:rPr>
         <w:br w:type="page"/>
       </w:r>
     </w:p>
@@ -452,61 +673,7 @@
           <w:b/>
           <w:bCs/>
         </w:rPr>
-        <w:t>UML (</w:t>
-      </w:r>
-      <w:proofErr w:type="spellStart"/>
-      <w:r>
-        <w:rPr>
-          <w:rFonts w:ascii="Arial" w:hAnsi="Arial" w:cs="Arial"/>
-          <w:b/>
-          <w:bCs/>
-        </w:rPr>
-        <w:t>Unified</w:t>
-      </w:r>
-      <w:proofErr w:type="spellEnd"/>
-      <w:r>
-        <w:rPr>
-          <w:rFonts w:ascii="Arial" w:hAnsi="Arial" w:cs="Arial"/>
-          <w:b/>
-          <w:bCs/>
-        </w:rPr>
-        <w:t xml:space="preserve"> </w:t>
-      </w:r>
-      <w:proofErr w:type="spellStart"/>
-      <w:r>
-        <w:rPr>
-          <w:rFonts w:ascii="Arial" w:hAnsi="Arial" w:cs="Arial"/>
-          <w:b/>
-          <w:bCs/>
-        </w:rPr>
-        <w:t>Modeling</w:t>
-      </w:r>
-      <w:proofErr w:type="spellEnd"/>
-      <w:r>
-        <w:rPr>
-          <w:rFonts w:ascii="Arial" w:hAnsi="Arial" w:cs="Arial"/>
-          <w:b/>
-          <w:bCs/>
-        </w:rPr>
-        <w:t xml:space="preserve"> </w:t>
-      </w:r>
-      <w:proofErr w:type="spellStart"/>
-      <w:r>
-        <w:rPr>
-          <w:rFonts w:ascii="Arial" w:hAnsi="Arial" w:cs="Arial"/>
-          <w:b/>
-          <w:bCs/>
-        </w:rPr>
-        <w:t>Language</w:t>
-      </w:r>
-      <w:proofErr w:type="spellEnd"/>
-      <w:r>
-        <w:rPr>
-          <w:rFonts w:ascii="Arial" w:hAnsi="Arial" w:cs="Arial"/>
-          <w:b/>
-          <w:bCs/>
-        </w:rPr>
-        <w:t>)</w:t>
+        <w:t>UML (Unified Modeling Language)</w:t>
       </w:r>
       <w:r>
         <w:rPr>
@@ -618,21 +785,7 @@
         <w:rPr>
           <w:rFonts w:ascii="Arial" w:hAnsi="Arial" w:cs="Arial"/>
         </w:rPr>
-        <w:t>Registrar Usuario (</w:t>
-      </w:r>
-      <w:proofErr w:type="spellStart"/>
-      <w:r>
-        <w:rPr>
-          <w:rFonts w:ascii="Arial" w:hAnsi="Arial" w:cs="Arial"/>
-        </w:rPr>
-        <w:t>extend</w:t>
-      </w:r>
-      <w:proofErr w:type="spellEnd"/>
-      <w:r>
-        <w:rPr>
-          <w:rFonts w:ascii="Arial" w:hAnsi="Arial" w:cs="Arial"/>
-        </w:rPr>
-        <w:t>)</w:t>
+        <w:t>Registrar Usuario (extend)</w:t>
       </w:r>
     </w:p>
     <w:p>
@@ -1035,61 +1188,7 @@
           <w:b/>
           <w:bCs/>
         </w:rPr>
-        <w:t xml:space="preserve">BPMN (Business </w:t>
-      </w:r>
-      <w:proofErr w:type="spellStart"/>
-      <w:r>
-        <w:rPr>
-          <w:rFonts w:ascii="Arial" w:hAnsi="Arial" w:cs="Arial"/>
-          <w:b/>
-          <w:bCs/>
-        </w:rPr>
-        <w:t>Process</w:t>
-      </w:r>
-      <w:proofErr w:type="spellEnd"/>
-      <w:r>
-        <w:rPr>
-          <w:rFonts w:ascii="Arial" w:hAnsi="Arial" w:cs="Arial"/>
-          <w:b/>
-          <w:bCs/>
-        </w:rPr>
-        <w:t xml:space="preserve"> </w:t>
-      </w:r>
-      <w:proofErr w:type="spellStart"/>
-      <w:r>
-        <w:rPr>
-          <w:rFonts w:ascii="Arial" w:hAnsi="Arial" w:cs="Arial"/>
-          <w:b/>
-          <w:bCs/>
-        </w:rPr>
-        <w:t>Model</w:t>
-      </w:r>
-      <w:proofErr w:type="spellEnd"/>
-      <w:r>
-        <w:rPr>
-          <w:rFonts w:ascii="Arial" w:hAnsi="Arial" w:cs="Arial"/>
-          <w:b/>
-          <w:bCs/>
-        </w:rPr>
-        <w:t xml:space="preserve"> and </w:t>
-      </w:r>
-      <w:proofErr w:type="spellStart"/>
-      <w:r>
-        <w:rPr>
-          <w:rFonts w:ascii="Arial" w:hAnsi="Arial" w:cs="Arial"/>
-          <w:b/>
-          <w:bCs/>
-        </w:rPr>
-        <w:t>Notation</w:t>
-      </w:r>
-      <w:proofErr w:type="spellEnd"/>
-      <w:r>
-        <w:rPr>
-          <w:rFonts w:ascii="Arial" w:hAnsi="Arial" w:cs="Arial"/>
-          <w:b/>
-          <w:bCs/>
-        </w:rPr>
-        <w:t>)</w:t>
+        <w:t>BPMN (Business Process Model and Notation)</w:t>
       </w:r>
       <w:r>
         <w:rPr>
@@ -1108,21 +1207,7 @@
         <w:rPr>
           <w:rFonts w:ascii="Arial" w:hAnsi="Arial" w:cs="Arial"/>
         </w:rPr>
-        <w:t xml:space="preserve">En esta </w:t>
-      </w:r>
-      <w:proofErr w:type="gramStart"/>
-      <w:r>
-        <w:rPr>
-          <w:rFonts w:ascii="Arial" w:hAnsi="Arial" w:cs="Arial"/>
-        </w:rPr>
-        <w:t>primer iteración</w:t>
-      </w:r>
-      <w:proofErr w:type="gramEnd"/>
-      <w:r>
-        <w:rPr>
-          <w:rFonts w:ascii="Arial" w:hAnsi="Arial" w:cs="Arial"/>
-        </w:rPr>
-        <w:t xml:space="preserve"> de la aplicación de gestión de gastos, se eligió BPMN para modelar dos procesos clave: </w:t>
+        <w:t xml:space="preserve">En esta primer iteración de la aplicación de gestión de gastos, se eligió BPMN para modelar dos procesos clave: </w:t>
       </w:r>
       <w:r>
         <w:rPr>
@@ -1422,23 +1507,7 @@
         <w:rPr>
           <w:rFonts w:ascii="Arial" w:hAnsi="Arial" w:cs="Arial"/>
         </w:rPr>
-        <w:t xml:space="preserve">hace </w:t>
-      </w:r>
-      <w:proofErr w:type="spellStart"/>
-      <w:proofErr w:type="gramStart"/>
-      <w:r>
-        <w:rPr>
-          <w:rFonts w:ascii="Arial" w:hAnsi="Arial" w:cs="Arial"/>
-        </w:rPr>
-        <w:t>click</w:t>
-      </w:r>
-      <w:proofErr w:type="spellEnd"/>
-      <w:proofErr w:type="gramEnd"/>
-      <w:r>
-        <w:rPr>
-          <w:rFonts w:ascii="Arial" w:hAnsi="Arial" w:cs="Arial"/>
-        </w:rPr>
-        <w:t xml:space="preserve"> en las tres barras de la parte superior, que permite moverse a través de las distintas secciones del gestor.</w:t>
+        <w:t>hace click en las tres barras de la parte superior, que permite moverse a través de las distintas secciones del gestor.</w:t>
       </w:r>
     </w:p>
     <w:p>
@@ -1462,7 +1531,6 @@
           <w:szCs w:val="32"/>
         </w:rPr>
       </w:pPr>
-      <w:proofErr w:type="spellStart"/>
       <w:r>
         <w:rPr>
           <w:rFonts w:ascii="Arial" w:hAnsi="Arial" w:cs="Arial"/>
@@ -1473,7 +1541,6 @@
         <w:lastRenderedPageBreak/>
         <w:t>Testing</w:t>
       </w:r>
-      <w:proofErr w:type="spellEnd"/>
       <w:r>
         <w:rPr>
           <w:rFonts w:ascii="Arial" w:hAnsi="Arial" w:cs="Arial"/>
@@ -1688,7 +1755,7 @@
           <w:noProof/>
         </w:rPr>
         <w:drawing>
-          <wp:inline distT="0" distB="0" distL="0" distR="0" wp14:anchorId="38A2CAA5" wp14:editId="563CF032">
+          <wp:inline distT="0" distB="0" distL="0" distR="0" wp14:anchorId="38A2CAA5" wp14:editId="06355789">
             <wp:extent cx="5391150" cy="2895600"/>
             <wp:effectExtent l="0" t="0" r="0" b="0"/>
             <wp:docPr id="738189853" name="Imagen 1"/>
@@ -1762,7 +1829,7 @@
           <w:noProof/>
         </w:rPr>
         <w:drawing>
-          <wp:inline distT="0" distB="0" distL="0" distR="0" wp14:anchorId="315B9F94" wp14:editId="183F7A21">
+          <wp:inline distT="0" distB="0" distL="0" distR="0" wp14:anchorId="315B9F94" wp14:editId="61CCBB2B">
             <wp:extent cx="5384800" cy="2882900"/>
             <wp:effectExtent l="0" t="0" r="6350" b="0"/>
             <wp:docPr id="463851518" name="Imagen 2"/>
@@ -2187,35 +2254,7 @@
         <w:rPr>
           <w:rFonts w:ascii="Arial" w:hAnsi="Arial" w:cs="Arial"/>
         </w:rPr>
-        <w:t>En la arquitectura Cliente-Servidor adoptada, la comunicación entre el cliente (</w:t>
-      </w:r>
-      <w:proofErr w:type="spellStart"/>
-      <w:r>
-        <w:rPr>
-          <w:rFonts w:ascii="Arial" w:hAnsi="Arial" w:cs="Arial"/>
-        </w:rPr>
-        <w:t>frontend</w:t>
-      </w:r>
-      <w:proofErr w:type="spellEnd"/>
-      <w:r>
-        <w:rPr>
-          <w:rFonts w:ascii="Arial" w:hAnsi="Arial" w:cs="Arial"/>
-        </w:rPr>
-        <w:t>) y el servidor (</w:t>
-      </w:r>
-      <w:proofErr w:type="spellStart"/>
-      <w:r>
-        <w:rPr>
-          <w:rFonts w:ascii="Arial" w:hAnsi="Arial" w:cs="Arial"/>
-        </w:rPr>
-        <w:t>backend</w:t>
-      </w:r>
-      <w:proofErr w:type="spellEnd"/>
-      <w:r>
-        <w:rPr>
-          <w:rFonts w:ascii="Arial" w:hAnsi="Arial" w:cs="Arial"/>
-        </w:rPr>
-        <w:t>) se realiza a través de solicitudes HTTP, principalmente utilizando el formato JSON para el intercambio de información.</w:t>
+        <w:t>En la arquitectura Cliente-Servidor adoptada, la comunicación entre el cliente (frontend) y el servidor (backend) se realiza a través de solicitudes HTTP, principalmente utilizando el formato JSON para el intercambio de información.</w:t>
       </w:r>
     </w:p>
     <w:p>
@@ -2490,21 +2529,7 @@
         <w:rPr>
           <w:rFonts w:ascii="Arial" w:hAnsi="Arial" w:cs="Arial"/>
         </w:rPr>
-        <w:t xml:space="preserve">Fallo en la conexión a la base de datos: Si el </w:t>
-      </w:r>
-      <w:proofErr w:type="spellStart"/>
-      <w:r>
-        <w:rPr>
-          <w:rFonts w:ascii="Arial" w:hAnsi="Arial" w:cs="Arial"/>
-        </w:rPr>
-        <w:t>backend</w:t>
-      </w:r>
-      <w:proofErr w:type="spellEnd"/>
-      <w:r>
-        <w:rPr>
-          <w:rFonts w:ascii="Arial" w:hAnsi="Arial" w:cs="Arial"/>
-        </w:rPr>
-        <w:t xml:space="preserve"> no puede conectarse a PostgreSQL, ninguna operación de transacciones será posible.</w:t>
+        <w:t>Fallo en la conexión a la base de datos: Si el backend no puede conectarse a PostgreSQL, ninguna operación de transacciones será posible.</w:t>
       </w:r>
     </w:p>
     <w:p>
@@ -2525,21 +2550,7 @@
         <w:rPr>
           <w:rFonts w:ascii="Arial" w:hAnsi="Arial" w:cs="Arial"/>
         </w:rPr>
-        <w:t xml:space="preserve">El </w:t>
-      </w:r>
-      <w:proofErr w:type="spellStart"/>
-      <w:r>
-        <w:rPr>
-          <w:rFonts w:ascii="Arial" w:hAnsi="Arial" w:cs="Arial"/>
-        </w:rPr>
-        <w:t>backend</w:t>
-      </w:r>
-      <w:proofErr w:type="spellEnd"/>
-      <w:r>
-        <w:rPr>
-          <w:rFonts w:ascii="Arial" w:hAnsi="Arial" w:cs="Arial"/>
-        </w:rPr>
-        <w:t xml:space="preserve"> no inicia: Por ejemplo, si el puerto está ocupado o hay errores graves en la configuración, el sistema queda fuera de servicio.</w:t>
+        <w:t>El backend no inicia: Por ejemplo, si el puerto está ocupado o hay errores graves en la configuración, el sistema queda fuera de servicio.</w:t>
       </w:r>
     </w:p>
     <w:p>
@@ -2588,35 +2599,7 @@
         <w:rPr>
           <w:rFonts w:ascii="Arial" w:hAnsi="Arial" w:cs="Arial"/>
         </w:rPr>
-        <w:t xml:space="preserve">, el </w:t>
-      </w:r>
-      <w:proofErr w:type="spellStart"/>
-      <w:r>
-        <w:rPr>
-          <w:rFonts w:ascii="Arial" w:hAnsi="Arial" w:cs="Arial"/>
-        </w:rPr>
-        <w:t>backend</w:t>
-      </w:r>
-      <w:proofErr w:type="spellEnd"/>
-      <w:r>
-        <w:rPr>
-          <w:rFonts w:ascii="Arial" w:hAnsi="Arial" w:cs="Arial"/>
-        </w:rPr>
-        <w:t xml:space="preserve"> debe rechazar la operación y el </w:t>
-      </w:r>
-      <w:proofErr w:type="spellStart"/>
-      <w:r>
-        <w:rPr>
-          <w:rFonts w:ascii="Arial" w:hAnsi="Arial" w:cs="Arial"/>
-        </w:rPr>
-        <w:t>frontend</w:t>
-      </w:r>
-      <w:proofErr w:type="spellEnd"/>
-      <w:r>
-        <w:rPr>
-          <w:rFonts w:ascii="Arial" w:hAnsi="Arial" w:cs="Arial"/>
-        </w:rPr>
-        <w:t xml:space="preserve"> debe mostrar un mensaje claro.</w:t>
+        <w:t>, el backend debe rechazar la operación y el frontend debe mostrar un mensaje claro.</w:t>
       </w:r>
     </w:p>
     <w:p>
@@ -2637,35 +2620,7 @@
         <w:rPr>
           <w:rFonts w:ascii="Arial" w:hAnsi="Arial" w:cs="Arial"/>
         </w:rPr>
-        <w:t xml:space="preserve">Transacción no encontrada: Si se intenta editar o eliminar una transacción que no existe (por ejemplo, por manipulación de la URL), el </w:t>
-      </w:r>
-      <w:proofErr w:type="spellStart"/>
-      <w:r>
-        <w:rPr>
-          <w:rFonts w:ascii="Arial" w:hAnsi="Arial" w:cs="Arial"/>
-        </w:rPr>
-        <w:t>backend</w:t>
-      </w:r>
-      <w:proofErr w:type="spellEnd"/>
-      <w:r>
-        <w:rPr>
-          <w:rFonts w:ascii="Arial" w:hAnsi="Arial" w:cs="Arial"/>
-        </w:rPr>
-        <w:t xml:space="preserve"> responde 404 y el </w:t>
-      </w:r>
-      <w:proofErr w:type="spellStart"/>
-      <w:r>
-        <w:rPr>
-          <w:rFonts w:ascii="Arial" w:hAnsi="Arial" w:cs="Arial"/>
-        </w:rPr>
-        <w:t>frontend</w:t>
-      </w:r>
-      <w:proofErr w:type="spellEnd"/>
-      <w:r>
-        <w:rPr>
-          <w:rFonts w:ascii="Arial" w:hAnsi="Arial" w:cs="Arial"/>
-        </w:rPr>
-        <w:t xml:space="preserve"> debe informar al usuario.</w:t>
+        <w:t>Transacción no encontrada: Si se intenta editar o eliminar una transacción que no existe (por ejemplo, por manipulación de la URL), el backend responde 404 y el frontend debe informar al usuario.</w:t>
       </w:r>
     </w:p>
     <w:p>
@@ -2686,21 +2641,7 @@
         <w:rPr>
           <w:rFonts w:ascii="Arial" w:hAnsi="Arial" w:cs="Arial"/>
         </w:rPr>
-        <w:t xml:space="preserve">Fallo en la obtención de datos: Si el </w:t>
-      </w:r>
-      <w:proofErr w:type="spellStart"/>
-      <w:r>
-        <w:rPr>
-          <w:rFonts w:ascii="Arial" w:hAnsi="Arial" w:cs="Arial"/>
-        </w:rPr>
-        <w:t>frontend</w:t>
-      </w:r>
-      <w:proofErr w:type="spellEnd"/>
-      <w:r>
-        <w:rPr>
-          <w:rFonts w:ascii="Arial" w:hAnsi="Arial" w:cs="Arial"/>
-        </w:rPr>
-        <w:t xml:space="preserve"> no puede cargar la lista de transacciones (por error de red o del servidor), el usuario no puede ver sus movimientos.</w:t>
+        <w:t>Fallo en la obtención de datos: Si el frontend no puede cargar la lista de transacciones (por error de red o del servidor), el usuario no puede ver sus movimientos.</w:t>
       </w:r>
     </w:p>
     <w:p>
@@ -2737,35 +2678,7 @@
         <w:rPr>
           <w:rFonts w:ascii="Arial" w:hAnsi="Arial" w:cs="Arial"/>
         </w:rPr>
-        <w:t xml:space="preserve">Errores de validación en el </w:t>
-      </w:r>
-      <w:proofErr w:type="spellStart"/>
-      <w:r>
-        <w:rPr>
-          <w:rFonts w:ascii="Arial" w:hAnsi="Arial" w:cs="Arial"/>
-        </w:rPr>
-        <w:t>frontend</w:t>
-      </w:r>
-      <w:proofErr w:type="spellEnd"/>
-      <w:r>
-        <w:rPr>
-          <w:rFonts w:ascii="Arial" w:hAnsi="Arial" w:cs="Arial"/>
-        </w:rPr>
-        <w:t xml:space="preserve">: El usuario intenta enviar el formulario con campos vacíos o mal formateados. El </w:t>
-      </w:r>
-      <w:proofErr w:type="spellStart"/>
-      <w:r>
-        <w:rPr>
-          <w:rFonts w:ascii="Arial" w:hAnsi="Arial" w:cs="Arial"/>
-        </w:rPr>
-        <w:t>frontend</w:t>
-      </w:r>
-      <w:proofErr w:type="spellEnd"/>
-      <w:r>
-        <w:rPr>
-          <w:rFonts w:ascii="Arial" w:hAnsi="Arial" w:cs="Arial"/>
-        </w:rPr>
-        <w:t xml:space="preserve"> debe evitar el envío y mostrar advertencias.</w:t>
+        <w:t>Errores de validación en el frontend: El usuario intenta enviar el formulario con campos vacíos o mal formateados. El frontend debe evitar el envío y mostrar advertencias.</w:t>
       </w:r>
     </w:p>
     <w:p>
@@ -2807,21 +2720,7 @@
         <w:rPr>
           <w:rFonts w:ascii="Arial" w:hAnsi="Arial" w:cs="Arial"/>
         </w:rPr>
-        <w:t xml:space="preserve">Problemas de formato de fecha o número: El </w:t>
-      </w:r>
-      <w:proofErr w:type="spellStart"/>
-      <w:r>
-        <w:rPr>
-          <w:rFonts w:ascii="Arial" w:hAnsi="Arial" w:cs="Arial"/>
-        </w:rPr>
-        <w:t>backend</w:t>
-      </w:r>
-      <w:proofErr w:type="spellEnd"/>
-      <w:r>
-        <w:rPr>
-          <w:rFonts w:ascii="Arial" w:hAnsi="Arial" w:cs="Arial"/>
-        </w:rPr>
-        <w:t xml:space="preserve"> recibe datos en formato incorrecto y rechaza la operación.</w:t>
+        <w:t>Problemas de formato de fecha o número: El backend recibe datos en formato incorrecto y rechaza la operación.</w:t>
       </w:r>
     </w:p>
     <w:p>
@@ -2900,35 +2799,7 @@
         <w:rPr>
           <w:rFonts w:ascii="Arial" w:hAnsi="Arial" w:cs="Arial"/>
         </w:rPr>
-        <w:t xml:space="preserve">Advertencias en consola: </w:t>
-      </w:r>
-      <w:proofErr w:type="spellStart"/>
-      <w:r>
-        <w:rPr>
-          <w:rFonts w:ascii="Arial" w:hAnsi="Arial" w:cs="Arial"/>
-        </w:rPr>
-        <w:t>Warnings</w:t>
-      </w:r>
-      <w:proofErr w:type="spellEnd"/>
-      <w:r>
-        <w:rPr>
-          <w:rFonts w:ascii="Arial" w:hAnsi="Arial" w:cs="Arial"/>
-        </w:rPr>
-        <w:t xml:space="preserve"> de </w:t>
-      </w:r>
-      <w:proofErr w:type="spellStart"/>
-      <w:r>
-        <w:rPr>
-          <w:rFonts w:ascii="Arial" w:hAnsi="Arial" w:cs="Arial"/>
-        </w:rPr>
-        <w:t>React</w:t>
-      </w:r>
-      <w:proofErr w:type="spellEnd"/>
-      <w:r>
-        <w:rPr>
-          <w:rFonts w:ascii="Arial" w:hAnsi="Arial" w:cs="Arial"/>
-        </w:rPr>
-        <w:t xml:space="preserve"> o del navegador que no afectan la funcionalidad.</w:t>
+        <w:t>Advertencias en consola: Warnings de React o del navegador que no afectan la funcionalidad.</w:t>
       </w:r>
     </w:p>
     <w:p>
@@ -3677,195 +3548,7 @@
         <w:rPr>
           <w:rFonts w:ascii="Arial" w:hAnsi="Arial" w:cs="Arial"/>
         </w:rPr>
-        <w:t>A</w:t>
-      </w:r>
-      <w:r>
-        <w:rPr>
-          <w:rFonts w:ascii="Arial" w:hAnsi="Arial" w:cs="Arial"/>
-        </w:rPr>
-        <w:t>plicación web full-</w:t>
-      </w:r>
-      <w:proofErr w:type="spellStart"/>
-      <w:r>
-        <w:rPr>
-          <w:rFonts w:ascii="Arial" w:hAnsi="Arial" w:cs="Arial"/>
-        </w:rPr>
-        <w:t>stack</w:t>
-      </w:r>
-      <w:proofErr w:type="spellEnd"/>
-      <w:r>
-        <w:rPr>
-          <w:rFonts w:ascii="Arial" w:hAnsi="Arial" w:cs="Arial"/>
-        </w:rPr>
-        <w:t xml:space="preserve"> desarrollada para el control de finanzas personales. El sistema está construido con </w:t>
-      </w:r>
-      <w:proofErr w:type="spellStart"/>
-      <w:r>
-        <w:rPr>
-          <w:rFonts w:ascii="Arial" w:hAnsi="Arial" w:cs="Arial"/>
-        </w:rPr>
-        <w:t>React</w:t>
-      </w:r>
-      <w:proofErr w:type="spellEnd"/>
-      <w:r>
-        <w:rPr>
-          <w:rFonts w:ascii="Arial" w:hAnsi="Arial" w:cs="Arial"/>
-        </w:rPr>
-        <w:t xml:space="preserve">/Vite en el </w:t>
-      </w:r>
-      <w:proofErr w:type="spellStart"/>
-      <w:r>
-        <w:rPr>
-          <w:rFonts w:ascii="Arial" w:hAnsi="Arial" w:cs="Arial"/>
-        </w:rPr>
-        <w:t>frontend</w:t>
-      </w:r>
-      <w:proofErr w:type="spellEnd"/>
-      <w:r>
-        <w:rPr>
-          <w:rFonts w:ascii="Arial" w:hAnsi="Arial" w:cs="Arial"/>
-        </w:rPr>
-        <w:t xml:space="preserve"> y Node.js/Express en el </w:t>
-      </w:r>
-      <w:proofErr w:type="spellStart"/>
-      <w:r>
-        <w:rPr>
-          <w:rFonts w:ascii="Arial" w:hAnsi="Arial" w:cs="Arial"/>
-        </w:rPr>
-        <w:t>backend</w:t>
-      </w:r>
-      <w:proofErr w:type="spellEnd"/>
-      <w:r>
-        <w:rPr>
-          <w:rFonts w:ascii="Arial" w:hAnsi="Arial" w:cs="Arial"/>
-        </w:rPr>
-        <w:t>, utilizando PostgreSQL (</w:t>
-      </w:r>
-      <w:proofErr w:type="spellStart"/>
-      <w:r>
-        <w:rPr>
-          <w:rFonts w:ascii="Arial" w:hAnsi="Arial" w:cs="Arial"/>
-        </w:rPr>
-        <w:t>Supabase</w:t>
-      </w:r>
-      <w:proofErr w:type="spellEnd"/>
-      <w:r>
-        <w:rPr>
-          <w:rFonts w:ascii="Arial" w:hAnsi="Arial" w:cs="Arial"/>
-        </w:rPr>
-        <w:t xml:space="preserve">) como base de datos. Implementa un sistema completo de autenticación con JWT que permite a los usuarios registrarse, iniciar sesión y gestionar sus transacciones financieras de manera segura. La aplicación incluye un </w:t>
-      </w:r>
-      <w:proofErr w:type="spellStart"/>
-      <w:r>
-        <w:rPr>
-          <w:rFonts w:ascii="Arial" w:hAnsi="Arial" w:cs="Arial"/>
-        </w:rPr>
-        <w:t>dashboard</w:t>
-      </w:r>
-      <w:proofErr w:type="spellEnd"/>
-      <w:r>
-        <w:rPr>
-          <w:rFonts w:ascii="Arial" w:hAnsi="Arial" w:cs="Arial"/>
-        </w:rPr>
-        <w:t xml:space="preserve"> principal con visualizaciones de datos (gráficos de barras y torta) que muestran el resumen financiero, gastos por categoría y tendencias mensuales. Los usuarios pueden crear, editar, eliminar y filtrar transacciones (ingresos y egresos) organizadas por categorías. La interfaz es completamente responsiva, desarrollada con </w:t>
-      </w:r>
-      <w:proofErr w:type="spellStart"/>
-      <w:r>
-        <w:rPr>
-          <w:rFonts w:ascii="Arial" w:hAnsi="Arial" w:cs="Arial"/>
-        </w:rPr>
-        <w:t>Tailwind</w:t>
-      </w:r>
-      <w:proofErr w:type="spellEnd"/>
-      <w:r>
-        <w:rPr>
-          <w:rFonts w:ascii="Arial" w:hAnsi="Arial" w:cs="Arial"/>
-        </w:rPr>
-        <w:t xml:space="preserve"> CSS, e incluye funcionalidades como modales para formularios, validaciones en tiempo real, y un sistema de navegación intuitivo. El </w:t>
-      </w:r>
-      <w:proofErr w:type="spellStart"/>
-      <w:r>
-        <w:rPr>
-          <w:rFonts w:ascii="Arial" w:hAnsi="Arial" w:cs="Arial"/>
-        </w:rPr>
-        <w:t>backend</w:t>
-      </w:r>
-      <w:proofErr w:type="spellEnd"/>
-      <w:r>
-        <w:rPr>
-          <w:rFonts w:ascii="Arial" w:hAnsi="Arial" w:cs="Arial"/>
-        </w:rPr>
-        <w:t xml:space="preserve"> proporciona una API REST completa con </w:t>
-      </w:r>
-      <w:proofErr w:type="spellStart"/>
-      <w:r>
-        <w:rPr>
-          <w:rFonts w:ascii="Arial" w:hAnsi="Arial" w:cs="Arial"/>
-        </w:rPr>
-        <w:t>endpoints</w:t>
-      </w:r>
-      <w:proofErr w:type="spellEnd"/>
-      <w:r>
-        <w:rPr>
-          <w:rFonts w:ascii="Arial" w:hAnsi="Arial" w:cs="Arial"/>
-        </w:rPr>
-        <w:t xml:space="preserve"> para autenticación y gestión de transacciones, implementando middleware de seguridad, validaciones robustas y </w:t>
-      </w:r>
-      <w:proofErr w:type="spellStart"/>
-      <w:r>
-        <w:rPr>
-          <w:rFonts w:ascii="Arial" w:hAnsi="Arial" w:cs="Arial"/>
-        </w:rPr>
-        <w:t>logging</w:t>
-      </w:r>
-      <w:proofErr w:type="spellEnd"/>
-      <w:r>
-        <w:rPr>
-          <w:rFonts w:ascii="Arial" w:hAnsi="Arial" w:cs="Arial"/>
-        </w:rPr>
-        <w:t xml:space="preserve">. El proyecto utiliza una arquitectura de </w:t>
-      </w:r>
-      <w:proofErr w:type="spellStart"/>
-      <w:r>
-        <w:rPr>
-          <w:rFonts w:ascii="Arial" w:hAnsi="Arial" w:cs="Arial"/>
-        </w:rPr>
-        <w:t>monorepo</w:t>
-      </w:r>
-      <w:proofErr w:type="spellEnd"/>
-      <w:r>
-        <w:rPr>
-          <w:rFonts w:ascii="Arial" w:hAnsi="Arial" w:cs="Arial"/>
-        </w:rPr>
-        <w:t xml:space="preserve"> con scripts configurados para desarrollo simultáneo de </w:t>
-      </w:r>
-      <w:proofErr w:type="spellStart"/>
-      <w:r>
-        <w:rPr>
-          <w:rFonts w:ascii="Arial" w:hAnsi="Arial" w:cs="Arial"/>
-        </w:rPr>
-        <w:t>frontend</w:t>
-      </w:r>
-      <w:proofErr w:type="spellEnd"/>
-      <w:r>
-        <w:rPr>
-          <w:rFonts w:ascii="Arial" w:hAnsi="Arial" w:cs="Arial"/>
-        </w:rPr>
-        <w:t xml:space="preserve"> y </w:t>
-      </w:r>
-      <w:proofErr w:type="spellStart"/>
-      <w:r>
-        <w:rPr>
-          <w:rFonts w:ascii="Arial" w:hAnsi="Arial" w:cs="Arial"/>
-        </w:rPr>
-        <w:t>backend</w:t>
-      </w:r>
-      <w:proofErr w:type="spellEnd"/>
-      <w:r>
-        <w:rPr>
-          <w:rFonts w:ascii="Arial" w:hAnsi="Arial" w:cs="Arial"/>
-        </w:rPr>
-        <w:t>, y está completamente funcional con conexión a base de datos en la nube.</w:t>
+        <w:t>Aplicación web full-stack desarrollada para el control de finanzas personales. El sistema está construido con React/Vite en el frontend y Node.js/Express en el backend, utilizando PostgreSQL (Supabase) como base de datos. Implementa un sistema completo de autenticación con JWT que permite a los usuarios registrarse, iniciar sesión y gestionar sus transacciones financieras de manera segura. La aplicación incluye un dashboard principal con visualizaciones de datos (gráficos de barras y torta) que muestran el resumen financiero, gastos por categoría y tendencias mensuales. Los usuarios pueden crear, editar, eliminar y filtrar transacciones (ingresos y egresos) organizadas por categorías. La interfaz es completamente responsiva, desarrollada con Tailwind CSS, e incluye funcionalidades como modales para formularios, validaciones en tiempo real, y un sistema de navegación intuitivo. El backend proporciona una API REST completa con endpoints para autenticación y gestión de transacciones, implementando middleware de seguridad, validaciones robustas y logging. El proyecto utiliza una arquitectura de monorepo con scripts configurados para desarrollo simultáneo de frontend y backend, y está completamente funcional con conexión a base de datos en la nube.</w:t>
       </w:r>
     </w:p>
     <w:p>
@@ -3884,7 +3567,6 @@
         </w:rPr>
         <w:br/>
       </w:r>
-      <w:proofErr w:type="spellStart"/>
       <w:r>
         <w:rPr>
           <w:rFonts w:ascii="Arial" w:hAnsi="Arial" w:cs="Arial"/>
@@ -3894,7 +3576,6 @@
         </w:rPr>
         <w:t>Enpoints</w:t>
       </w:r>
-      <w:proofErr w:type="spellEnd"/>
       <w:r>
         <w:rPr>
           <w:rFonts w:ascii="Arial" w:hAnsi="Arial" w:cs="Arial"/>
@@ -3912,23 +3593,13 @@
           <w:bCs/>
         </w:rPr>
       </w:pPr>
-      <w:proofErr w:type="spellStart"/>
       <w:r>
         <w:rPr>
           <w:rFonts w:ascii="Arial" w:hAnsi="Arial" w:cs="Arial"/>
           <w:b/>
           <w:bCs/>
         </w:rPr>
-        <w:t>Endpoints</w:t>
-      </w:r>
-      <w:proofErr w:type="spellEnd"/>
-      <w:r>
-        <w:rPr>
-          <w:rFonts w:ascii="Arial" w:hAnsi="Arial" w:cs="Arial"/>
-          <w:b/>
-          <w:bCs/>
-        </w:rPr>
-        <w:t xml:space="preserve"> de Autenticación</w:t>
+        <w:t>Endpoints de Autenticación</w:t>
       </w:r>
     </w:p>
     <w:p>
@@ -3945,35 +3616,7 @@
         <w:rPr>
           <w:rFonts w:ascii="Arial" w:hAnsi="Arial" w:cs="Arial"/>
         </w:rPr>
-        <w:t>POST /api/</w:t>
-      </w:r>
-      <w:proofErr w:type="spellStart"/>
-      <w:r>
-        <w:rPr>
-          <w:rFonts w:ascii="Arial" w:hAnsi="Arial" w:cs="Arial"/>
-        </w:rPr>
-        <w:t>auth</w:t>
-      </w:r>
-      <w:proofErr w:type="spellEnd"/>
-      <w:r>
-        <w:rPr>
-          <w:rFonts w:ascii="Arial" w:hAnsi="Arial" w:cs="Arial"/>
-        </w:rPr>
-        <w:t>/</w:t>
-      </w:r>
-      <w:proofErr w:type="spellStart"/>
-      <w:r>
-        <w:rPr>
-          <w:rFonts w:ascii="Arial" w:hAnsi="Arial" w:cs="Arial"/>
-        </w:rPr>
-        <w:t>register</w:t>
-      </w:r>
-      <w:proofErr w:type="spellEnd"/>
-      <w:r>
-        <w:rPr>
-          <w:rFonts w:ascii="Arial" w:hAnsi="Arial" w:cs="Arial"/>
-        </w:rPr>
-        <w:t> - Registro de usuarios</w:t>
+        <w:t>POST /api/auth/register - Registro de usuarios</w:t>
       </w:r>
     </w:p>
     <w:p>
@@ -3990,35 +3633,7 @@
         <w:rPr>
           <w:rFonts w:ascii="Arial" w:hAnsi="Arial" w:cs="Arial"/>
         </w:rPr>
-        <w:t>POST /api/</w:t>
-      </w:r>
-      <w:proofErr w:type="spellStart"/>
-      <w:r>
-        <w:rPr>
-          <w:rFonts w:ascii="Arial" w:hAnsi="Arial" w:cs="Arial"/>
-        </w:rPr>
-        <w:t>auth</w:t>
-      </w:r>
-      <w:proofErr w:type="spellEnd"/>
-      <w:r>
-        <w:rPr>
-          <w:rFonts w:ascii="Arial" w:hAnsi="Arial" w:cs="Arial"/>
-        </w:rPr>
-        <w:t>/</w:t>
-      </w:r>
-      <w:proofErr w:type="spellStart"/>
-      <w:r>
-        <w:rPr>
-          <w:rFonts w:ascii="Arial" w:hAnsi="Arial" w:cs="Arial"/>
-        </w:rPr>
-        <w:t>login</w:t>
-      </w:r>
-      <w:proofErr w:type="spellEnd"/>
-      <w:r>
-        <w:rPr>
-          <w:rFonts w:ascii="Arial" w:hAnsi="Arial" w:cs="Arial"/>
-        </w:rPr>
-        <w:t> - Inicio de sesión</w:t>
+        <w:t>POST /api/auth/login - Inicio de sesión</w:t>
       </w:r>
     </w:p>
     <w:p>
@@ -4029,23 +3644,13 @@
           <w:bCs/>
         </w:rPr>
       </w:pPr>
-      <w:proofErr w:type="spellStart"/>
       <w:r>
         <w:rPr>
           <w:rFonts w:ascii="Arial" w:hAnsi="Arial" w:cs="Arial"/>
           <w:b/>
           <w:bCs/>
         </w:rPr>
-        <w:t>Endpoints</w:t>
-      </w:r>
-      <w:proofErr w:type="spellEnd"/>
-      <w:r>
-        <w:rPr>
-          <w:rFonts w:ascii="Arial" w:hAnsi="Arial" w:cs="Arial"/>
-          <w:b/>
-          <w:bCs/>
-        </w:rPr>
-        <w:t xml:space="preserve"> de Transacciones</w:t>
+        <w:t>Endpoints de Transacciones</w:t>
       </w:r>
     </w:p>
     <w:p>
@@ -4062,21 +3667,7 @@
         <w:rPr>
           <w:rFonts w:ascii="Arial" w:hAnsi="Arial" w:cs="Arial"/>
         </w:rPr>
-        <w:t>POST /api/</w:t>
-      </w:r>
-      <w:proofErr w:type="spellStart"/>
-      <w:r>
-        <w:rPr>
-          <w:rFonts w:ascii="Arial" w:hAnsi="Arial" w:cs="Arial"/>
-        </w:rPr>
-        <w:t>transactions</w:t>
-      </w:r>
-      <w:proofErr w:type="spellEnd"/>
-      <w:r>
-        <w:rPr>
-          <w:rFonts w:ascii="Arial" w:hAnsi="Arial" w:cs="Arial"/>
-        </w:rPr>
-        <w:t> - Crear transacción</w:t>
+        <w:t>POST /api/transactions - Crear transacción</w:t>
       </w:r>
     </w:p>
     <w:p>
@@ -4093,21 +3684,7 @@
         <w:rPr>
           <w:rFonts w:ascii="Arial" w:hAnsi="Arial" w:cs="Arial"/>
         </w:rPr>
-        <w:t>GET /api/</w:t>
-      </w:r>
-      <w:proofErr w:type="spellStart"/>
-      <w:r>
-        <w:rPr>
-          <w:rFonts w:ascii="Arial" w:hAnsi="Arial" w:cs="Arial"/>
-        </w:rPr>
-        <w:t>transactions</w:t>
-      </w:r>
-      <w:proofErr w:type="spellEnd"/>
-      <w:r>
-        <w:rPr>
-          <w:rFonts w:ascii="Arial" w:hAnsi="Arial" w:cs="Arial"/>
-        </w:rPr>
-        <w:t> - Obtener todas las transacciones</w:t>
+        <w:t>GET /api/transactions - Obtener todas las transacciones</w:t>
       </w:r>
     </w:p>
     <w:p>
@@ -4124,21 +3701,7 @@
         <w:rPr>
           <w:rFonts w:ascii="Arial" w:hAnsi="Arial" w:cs="Arial"/>
         </w:rPr>
-        <w:t>GET /api/</w:t>
-      </w:r>
-      <w:proofErr w:type="spellStart"/>
-      <w:r>
-        <w:rPr>
-          <w:rFonts w:ascii="Arial" w:hAnsi="Arial" w:cs="Arial"/>
-        </w:rPr>
-        <w:t>transactions</w:t>
-      </w:r>
-      <w:proofErr w:type="spellEnd"/>
-      <w:r>
-        <w:rPr>
-          <w:rFonts w:ascii="Arial" w:hAnsi="Arial" w:cs="Arial"/>
-        </w:rPr>
-        <w:t>/:id - Obtener transacción por ID</w:t>
+        <w:t>GET /api/transactions/:id - Obtener transacción por ID</w:t>
       </w:r>
     </w:p>
     <w:p>
@@ -4155,21 +3718,7 @@
         <w:rPr>
           <w:rFonts w:ascii="Arial" w:hAnsi="Arial" w:cs="Arial"/>
         </w:rPr>
-        <w:t>PUT /api/</w:t>
-      </w:r>
-      <w:proofErr w:type="spellStart"/>
-      <w:r>
-        <w:rPr>
-          <w:rFonts w:ascii="Arial" w:hAnsi="Arial" w:cs="Arial"/>
-        </w:rPr>
-        <w:t>transactions</w:t>
-      </w:r>
-      <w:proofErr w:type="spellEnd"/>
-      <w:r>
-        <w:rPr>
-          <w:rFonts w:ascii="Arial" w:hAnsi="Arial" w:cs="Arial"/>
-        </w:rPr>
-        <w:t>/:id - Actualizar transacción</w:t>
+        <w:t>PUT /api/transactions/:id - Actualizar transacción</w:t>
       </w:r>
     </w:p>
     <w:p>
@@ -4188,21 +3737,7 @@
         <w:rPr>
           <w:rFonts w:ascii="Arial" w:hAnsi="Arial" w:cs="Arial"/>
         </w:rPr>
-        <w:t>DELETE /api/</w:t>
-      </w:r>
-      <w:proofErr w:type="spellStart"/>
-      <w:r>
-        <w:rPr>
-          <w:rFonts w:ascii="Arial" w:hAnsi="Arial" w:cs="Arial"/>
-        </w:rPr>
-        <w:t>transactions</w:t>
-      </w:r>
-      <w:proofErr w:type="spellEnd"/>
-      <w:r>
-        <w:rPr>
-          <w:rFonts w:ascii="Arial" w:hAnsi="Arial" w:cs="Arial"/>
-        </w:rPr>
-        <w:t>/:id - Eliminar transacción</w:t>
+        <w:t>DELETE /api/transactions/:id - Eliminar transacción</w:t>
       </w:r>
     </w:p>
     <w:p>
@@ -4787,6 +4322,119 @@
     </w:lvl>
   </w:abstractNum>
   <w:abstractNum w:abstractNumId="4" w15:restartNumberingAfterBreak="0">
+    <w:nsid w:val="173F7358"/>
+    <w:multiLevelType w:val="hybridMultilevel"/>
+    <w:tmpl w:val="F4FA9DDC"/>
+    <w:lvl w:ilvl="0" w:tplc="F266B52E">
+      <w:start w:val="1"/>
+      <w:numFmt w:val="decimalZero"/>
+      <w:lvlText w:val="RNF%1"/>
+      <w:lvlJc w:val="left"/>
+      <w:pPr>
+        <w:ind w:left="720" w:hanging="360"/>
+      </w:pPr>
+      <w:rPr>
+        <w:rFonts w:hint="default"/>
+      </w:rPr>
+    </w:lvl>
+    <w:lvl w:ilvl="1" w:tplc="FFFFFFFF" w:tentative="1">
+      <w:start w:val="1"/>
+      <w:numFmt w:val="bullet"/>
+      <w:lvlText w:val="o"/>
+      <w:lvlJc w:val="left"/>
+      <w:pPr>
+        <w:ind w:left="1440" w:hanging="360"/>
+      </w:pPr>
+      <w:rPr>
+        <w:rFonts w:ascii="Courier New" w:hAnsi="Courier New" w:cs="Courier New" w:hint="default"/>
+      </w:rPr>
+    </w:lvl>
+    <w:lvl w:ilvl="2" w:tplc="FFFFFFFF" w:tentative="1">
+      <w:start w:val="1"/>
+      <w:numFmt w:val="bullet"/>
+      <w:lvlText w:val=""/>
+      <w:lvlJc w:val="left"/>
+      <w:pPr>
+        <w:ind w:left="2160" w:hanging="360"/>
+      </w:pPr>
+      <w:rPr>
+        <w:rFonts w:ascii="Wingdings" w:hAnsi="Wingdings" w:hint="default"/>
+      </w:rPr>
+    </w:lvl>
+    <w:lvl w:ilvl="3" w:tplc="FFFFFFFF" w:tentative="1">
+      <w:start w:val="1"/>
+      <w:numFmt w:val="bullet"/>
+      <w:lvlText w:val=""/>
+      <w:lvlJc w:val="left"/>
+      <w:pPr>
+        <w:ind w:left="2880" w:hanging="360"/>
+      </w:pPr>
+      <w:rPr>
+        <w:rFonts w:ascii="Symbol" w:hAnsi="Symbol" w:hint="default"/>
+      </w:rPr>
+    </w:lvl>
+    <w:lvl w:ilvl="4" w:tplc="FFFFFFFF" w:tentative="1">
+      <w:start w:val="1"/>
+      <w:numFmt w:val="bullet"/>
+      <w:lvlText w:val="o"/>
+      <w:lvlJc w:val="left"/>
+      <w:pPr>
+        <w:ind w:left="3600" w:hanging="360"/>
+      </w:pPr>
+      <w:rPr>
+        <w:rFonts w:ascii="Courier New" w:hAnsi="Courier New" w:cs="Courier New" w:hint="default"/>
+      </w:rPr>
+    </w:lvl>
+    <w:lvl w:ilvl="5" w:tplc="FFFFFFFF" w:tentative="1">
+      <w:start w:val="1"/>
+      <w:numFmt w:val="bullet"/>
+      <w:lvlText w:val=""/>
+      <w:lvlJc w:val="left"/>
+      <w:pPr>
+        <w:ind w:left="4320" w:hanging="360"/>
+      </w:pPr>
+      <w:rPr>
+        <w:rFonts w:ascii="Wingdings" w:hAnsi="Wingdings" w:hint="default"/>
+      </w:rPr>
+    </w:lvl>
+    <w:lvl w:ilvl="6" w:tplc="FFFFFFFF" w:tentative="1">
+      <w:start w:val="1"/>
+      <w:numFmt w:val="bullet"/>
+      <w:lvlText w:val=""/>
+      <w:lvlJc w:val="left"/>
+      <w:pPr>
+        <w:ind w:left="5040" w:hanging="360"/>
+      </w:pPr>
+      <w:rPr>
+        <w:rFonts w:ascii="Symbol" w:hAnsi="Symbol" w:hint="default"/>
+      </w:rPr>
+    </w:lvl>
+    <w:lvl w:ilvl="7" w:tplc="FFFFFFFF" w:tentative="1">
+      <w:start w:val="1"/>
+      <w:numFmt w:val="bullet"/>
+      <w:lvlText w:val="o"/>
+      <w:lvlJc w:val="left"/>
+      <w:pPr>
+        <w:ind w:left="5760" w:hanging="360"/>
+      </w:pPr>
+      <w:rPr>
+        <w:rFonts w:ascii="Courier New" w:hAnsi="Courier New" w:cs="Courier New" w:hint="default"/>
+      </w:rPr>
+    </w:lvl>
+    <w:lvl w:ilvl="8" w:tplc="FFFFFFFF" w:tentative="1">
+      <w:start w:val="1"/>
+      <w:numFmt w:val="bullet"/>
+      <w:lvlText w:val=""/>
+      <w:lvlJc w:val="left"/>
+      <w:pPr>
+        <w:ind w:left="6480" w:hanging="360"/>
+      </w:pPr>
+      <w:rPr>
+        <w:rFonts w:ascii="Wingdings" w:hAnsi="Wingdings" w:hint="default"/>
+      </w:rPr>
+    </w:lvl>
+  </w:abstractNum>
+  <w:abstractNum w:abstractNumId="5" w15:restartNumberingAfterBreak="0">
     <w:nsid w:val="17CD39E5"/>
     <w:multiLevelType w:val="hybridMultilevel"/>
     <w:tmpl w:val="8ECE1FD2"/>
@@ -4899,7 +4547,7 @@
       </w:rPr>
     </w:lvl>
   </w:abstractNum>
-  <w:abstractNum w:abstractNumId="5" w15:restartNumberingAfterBreak="0">
+  <w:abstractNum w:abstractNumId="6" w15:restartNumberingAfterBreak="0">
     <w:nsid w:val="1B5A069A"/>
     <w:multiLevelType w:val="multilevel"/>
     <w:tmpl w:val="BF7A677C"/>
@@ -5048,7 +4696,7 @@
       </w:rPr>
     </w:lvl>
   </w:abstractNum>
-  <w:abstractNum w:abstractNumId="6" w15:restartNumberingAfterBreak="0">
+  <w:abstractNum w:abstractNumId="7" w15:restartNumberingAfterBreak="0">
     <w:nsid w:val="1D306DBB"/>
     <w:multiLevelType w:val="multilevel"/>
     <w:tmpl w:val="D8FE0FF2"/>
@@ -5197,7 +4845,7 @@
       </w:rPr>
     </w:lvl>
   </w:abstractNum>
-  <w:abstractNum w:abstractNumId="7" w15:restartNumberingAfterBreak="0">
+  <w:abstractNum w:abstractNumId="8" w15:restartNumberingAfterBreak="0">
     <w:nsid w:val="26720EAC"/>
     <w:multiLevelType w:val="multilevel"/>
     <w:tmpl w:val="3BAA3A7E"/>
@@ -5346,7 +4994,7 @@
       </w:rPr>
     </w:lvl>
   </w:abstractNum>
-  <w:abstractNum w:abstractNumId="8" w15:restartNumberingAfterBreak="0">
+  <w:abstractNum w:abstractNumId="9" w15:restartNumberingAfterBreak="0">
     <w:nsid w:val="3A21520D"/>
     <w:multiLevelType w:val="multilevel"/>
     <w:tmpl w:val="1CAE8942"/>
@@ -5495,7 +5143,7 @@
       </w:rPr>
     </w:lvl>
   </w:abstractNum>
-  <w:abstractNum w:abstractNumId="9" w15:restartNumberingAfterBreak="0">
+  <w:abstractNum w:abstractNumId="10" w15:restartNumberingAfterBreak="0">
     <w:nsid w:val="3F7A5B9B"/>
     <w:multiLevelType w:val="multilevel"/>
     <w:tmpl w:val="129AFF68"/>
@@ -5644,7 +5292,7 @@
       </w:rPr>
     </w:lvl>
   </w:abstractNum>
-  <w:abstractNum w:abstractNumId="10" w15:restartNumberingAfterBreak="0">
+  <w:abstractNum w:abstractNumId="11" w15:restartNumberingAfterBreak="0">
     <w:nsid w:val="4B425C13"/>
     <w:multiLevelType w:val="hybridMultilevel"/>
     <w:tmpl w:val="2EEC8DB0"/>
@@ -5757,106 +5405,106 @@
       </w:rPr>
     </w:lvl>
   </w:abstractNum>
-  <w:abstractNum w:abstractNumId="11" w15:restartNumberingAfterBreak="0">
+  <w:abstractNum w:abstractNumId="12" w15:restartNumberingAfterBreak="0">
     <w:nsid w:val="4C8E35D4"/>
     <w:multiLevelType w:val="hybridMultilevel"/>
-    <w:tmpl w:val="92A42738"/>
-    <w:lvl w:ilvl="0" w:tplc="2C0A0001">
+    <w:tmpl w:val="053E7224"/>
+    <w:lvl w:ilvl="0" w:tplc="A1AA9164">
+      <w:start w:val="1"/>
+      <w:numFmt w:val="decimalZero"/>
+      <w:lvlText w:val="RF%1"/>
+      <w:lvlJc w:val="left"/>
+      <w:pPr>
+        <w:ind w:left="720" w:hanging="360"/>
+      </w:pPr>
+      <w:rPr>
+        <w:rFonts w:hint="default"/>
+      </w:rPr>
+    </w:lvl>
+    <w:lvl w:ilvl="1" w:tplc="2C0A0003" w:tentative="1">
+      <w:start w:val="1"/>
+      <w:numFmt w:val="bullet"/>
+      <w:lvlText w:val="o"/>
+      <w:lvlJc w:val="left"/>
+      <w:pPr>
+        <w:ind w:left="1440" w:hanging="360"/>
+      </w:pPr>
+      <w:rPr>
+        <w:rFonts w:ascii="Courier New" w:hAnsi="Courier New" w:cs="Courier New" w:hint="default"/>
+      </w:rPr>
+    </w:lvl>
+    <w:lvl w:ilvl="2" w:tplc="2C0A0005" w:tentative="1">
+      <w:start w:val="1"/>
+      <w:numFmt w:val="bullet"/>
+      <w:lvlText w:val=""/>
+      <w:lvlJc w:val="left"/>
+      <w:pPr>
+        <w:ind w:left="2160" w:hanging="360"/>
+      </w:pPr>
+      <w:rPr>
+        <w:rFonts w:ascii="Wingdings" w:hAnsi="Wingdings" w:hint="default"/>
+      </w:rPr>
+    </w:lvl>
+    <w:lvl w:ilvl="3" w:tplc="2C0A0001" w:tentative="1">
       <w:start w:val="1"/>
       <w:numFmt w:val="bullet"/>
       <w:lvlText w:val=""/>
       <w:lvlJc w:val="left"/>
       <w:pPr>
-        <w:ind w:left="720" w:hanging="360"/>
+        <w:ind w:left="2880" w:hanging="360"/>
       </w:pPr>
       <w:rPr>
         <w:rFonts w:ascii="Symbol" w:hAnsi="Symbol" w:hint="default"/>
       </w:rPr>
     </w:lvl>
-    <w:lvl w:ilvl="1" w:tplc="2C0A0003" w:tentative="1">
+    <w:lvl w:ilvl="4" w:tplc="2C0A0003" w:tentative="1">
       <w:start w:val="1"/>
       <w:numFmt w:val="bullet"/>
       <w:lvlText w:val="o"/>
       <w:lvlJc w:val="left"/>
       <w:pPr>
-        <w:ind w:left="1440" w:hanging="360"/>
+        <w:ind w:left="3600" w:hanging="360"/>
       </w:pPr>
       <w:rPr>
         <w:rFonts w:ascii="Courier New" w:hAnsi="Courier New" w:cs="Courier New" w:hint="default"/>
       </w:rPr>
     </w:lvl>
-    <w:lvl w:ilvl="2" w:tplc="2C0A0005" w:tentative="1">
-      <w:start w:val="1"/>
-      <w:numFmt w:val="bullet"/>
-      <w:lvlText w:val=""/>
-      <w:lvlJc w:val="left"/>
-      <w:pPr>
-        <w:ind w:left="2160" w:hanging="360"/>
-      </w:pPr>
-      <w:rPr>
-        <w:rFonts w:ascii="Wingdings" w:hAnsi="Wingdings" w:hint="default"/>
-      </w:rPr>
-    </w:lvl>
-    <w:lvl w:ilvl="3" w:tplc="2C0A0001" w:tentative="1">
+    <w:lvl w:ilvl="5" w:tplc="2C0A0005" w:tentative="1">
+      <w:start w:val="1"/>
+      <w:numFmt w:val="bullet"/>
+      <w:lvlText w:val=""/>
+      <w:lvlJc w:val="left"/>
+      <w:pPr>
+        <w:ind w:left="4320" w:hanging="360"/>
+      </w:pPr>
+      <w:rPr>
+        <w:rFonts w:ascii="Wingdings" w:hAnsi="Wingdings" w:hint="default"/>
+      </w:rPr>
+    </w:lvl>
+    <w:lvl w:ilvl="6" w:tplc="2C0A0001" w:tentative="1">
       <w:start w:val="1"/>
       <w:numFmt w:val="bullet"/>
       <w:lvlText w:val=""/>
       <w:lvlJc w:val="left"/>
       <w:pPr>
-        <w:ind w:left="2880" w:hanging="360"/>
+        <w:ind w:left="5040" w:hanging="360"/>
       </w:pPr>
       <w:rPr>
         <w:rFonts w:ascii="Symbol" w:hAnsi="Symbol" w:hint="default"/>
       </w:rPr>
     </w:lvl>
-    <w:lvl w:ilvl="4" w:tplc="2C0A0003" w:tentative="1">
+    <w:lvl w:ilvl="7" w:tplc="2C0A0003" w:tentative="1">
       <w:start w:val="1"/>
       <w:numFmt w:val="bullet"/>
       <w:lvlText w:val="o"/>
       <w:lvlJc w:val="left"/>
       <w:pPr>
-        <w:ind w:left="3600" w:hanging="360"/>
+        <w:ind w:left="5760" w:hanging="360"/>
       </w:pPr>
       <w:rPr>
         <w:rFonts w:ascii="Courier New" w:hAnsi="Courier New" w:cs="Courier New" w:hint="default"/>
       </w:rPr>
     </w:lvl>
-    <w:lvl w:ilvl="5" w:tplc="2C0A0005" w:tentative="1">
-      <w:start w:val="1"/>
-      <w:numFmt w:val="bullet"/>
-      <w:lvlText w:val=""/>
-      <w:lvlJc w:val="left"/>
-      <w:pPr>
-        <w:ind w:left="4320" w:hanging="360"/>
-      </w:pPr>
-      <w:rPr>
-        <w:rFonts w:ascii="Wingdings" w:hAnsi="Wingdings" w:hint="default"/>
-      </w:rPr>
-    </w:lvl>
-    <w:lvl w:ilvl="6" w:tplc="2C0A0001" w:tentative="1">
-      <w:start w:val="1"/>
-      <w:numFmt w:val="bullet"/>
-      <w:lvlText w:val=""/>
-      <w:lvlJc w:val="left"/>
-      <w:pPr>
-        <w:ind w:left="5040" w:hanging="360"/>
-      </w:pPr>
-      <w:rPr>
-        <w:rFonts w:ascii="Symbol" w:hAnsi="Symbol" w:hint="default"/>
-      </w:rPr>
-    </w:lvl>
-    <w:lvl w:ilvl="7" w:tplc="2C0A0003" w:tentative="1">
-      <w:start w:val="1"/>
-      <w:numFmt w:val="bullet"/>
-      <w:lvlText w:val="o"/>
-      <w:lvlJc w:val="left"/>
-      <w:pPr>
-        <w:ind w:left="5760" w:hanging="360"/>
-      </w:pPr>
-      <w:rPr>
-        <w:rFonts w:ascii="Courier New" w:hAnsi="Courier New" w:cs="Courier New" w:hint="default"/>
-      </w:rPr>
-    </w:lvl>
     <w:lvl w:ilvl="8" w:tplc="2C0A0005" w:tentative="1">
       <w:start w:val="1"/>
       <w:numFmt w:val="bullet"/>
@@ -5870,7 +5518,7 @@
       </w:rPr>
     </w:lvl>
   </w:abstractNum>
-  <w:abstractNum w:abstractNumId="12" w15:restartNumberingAfterBreak="0">
+  <w:abstractNum w:abstractNumId="13" w15:restartNumberingAfterBreak="0">
     <w:nsid w:val="54A921C2"/>
     <w:multiLevelType w:val="hybridMultilevel"/>
     <w:tmpl w:val="AFB6612A"/>
@@ -5983,7 +5631,7 @@
       </w:rPr>
     </w:lvl>
   </w:abstractNum>
-  <w:abstractNum w:abstractNumId="13" w15:restartNumberingAfterBreak="0">
+  <w:abstractNum w:abstractNumId="14" w15:restartNumberingAfterBreak="0">
     <w:nsid w:val="5FD831BE"/>
     <w:multiLevelType w:val="multilevel"/>
     <w:tmpl w:val="19A2D1E6"/>
@@ -6132,7 +5780,7 @@
       </w:rPr>
     </w:lvl>
   </w:abstractNum>
-  <w:abstractNum w:abstractNumId="14" w15:restartNumberingAfterBreak="0">
+  <w:abstractNum w:abstractNumId="15" w15:restartNumberingAfterBreak="0">
     <w:nsid w:val="62243B73"/>
     <w:multiLevelType w:val="hybridMultilevel"/>
     <w:tmpl w:val="EB2C8AFE"/>
@@ -6245,7 +5893,7 @@
       </w:rPr>
     </w:lvl>
   </w:abstractNum>
-  <w:abstractNum w:abstractNumId="15" w15:restartNumberingAfterBreak="0">
+  <w:abstractNum w:abstractNumId="16" w15:restartNumberingAfterBreak="0">
     <w:nsid w:val="6A9A6CF1"/>
     <w:multiLevelType w:val="multilevel"/>
     <w:tmpl w:val="72BE40FE"/>
@@ -6394,7 +6042,7 @@
       </w:rPr>
     </w:lvl>
   </w:abstractNum>
-  <w:abstractNum w:abstractNumId="16" w15:restartNumberingAfterBreak="0">
+  <w:abstractNum w:abstractNumId="17" w15:restartNumberingAfterBreak="0">
     <w:nsid w:val="6B1309DB"/>
     <w:multiLevelType w:val="hybridMultilevel"/>
     <w:tmpl w:val="951AAFBA"/>
@@ -6507,7 +6155,98 @@
       </w:rPr>
     </w:lvl>
   </w:abstractNum>
-  <w:abstractNum w:abstractNumId="17" w15:restartNumberingAfterBreak="0">
+  <w:abstractNum w:abstractNumId="18" w15:restartNumberingAfterBreak="0">
+    <w:nsid w:val="733B7A7A"/>
+    <w:multiLevelType w:val="hybridMultilevel"/>
+    <w:tmpl w:val="5740A496"/>
+    <w:lvl w:ilvl="0" w:tplc="B63ED8B8">
+      <w:start w:val="1"/>
+      <w:numFmt w:val="decimalZero"/>
+      <w:lvlText w:val="RNF%1"/>
+      <w:lvlJc w:val="left"/>
+      <w:pPr>
+        <w:ind w:left="720" w:hanging="360"/>
+      </w:pPr>
+      <w:rPr>
+        <w:rFonts w:hint="default"/>
+        <w:sz w:val="24"/>
+        <w:szCs w:val="24"/>
+      </w:rPr>
+    </w:lvl>
+    <w:lvl w:ilvl="1" w:tplc="2C0A0019" w:tentative="1">
+      <w:start w:val="1"/>
+      <w:numFmt w:val="lowerLetter"/>
+      <w:lvlText w:val="%2."/>
+      <w:lvlJc w:val="left"/>
+      <w:pPr>
+        <w:ind w:left="1440" w:hanging="360"/>
+      </w:pPr>
+    </w:lvl>
+    <w:lvl w:ilvl="2" w:tplc="2C0A001B" w:tentative="1">
+      <w:start w:val="1"/>
+      <w:numFmt w:val="lowerRoman"/>
+      <w:lvlText w:val="%3."/>
+      <w:lvlJc w:val="right"/>
+      <w:pPr>
+        <w:ind w:left="2160" w:hanging="180"/>
+      </w:pPr>
+    </w:lvl>
+    <w:lvl w:ilvl="3" w:tplc="2C0A000F" w:tentative="1">
+      <w:start w:val="1"/>
+      <w:numFmt w:val="decimal"/>
+      <w:lvlText w:val="%4."/>
+      <w:lvlJc w:val="left"/>
+      <w:pPr>
+        <w:ind w:left="2880" w:hanging="360"/>
+      </w:pPr>
+    </w:lvl>
+    <w:lvl w:ilvl="4" w:tplc="2C0A0019" w:tentative="1">
+      <w:start w:val="1"/>
+      <w:numFmt w:val="lowerLetter"/>
+      <w:lvlText w:val="%5."/>
+      <w:lvlJc w:val="left"/>
+      <w:pPr>
+        <w:ind w:left="3600" w:hanging="360"/>
+      </w:pPr>
+    </w:lvl>
+    <w:lvl w:ilvl="5" w:tplc="2C0A001B" w:tentative="1">
+      <w:start w:val="1"/>
+      <w:numFmt w:val="lowerRoman"/>
+      <w:lvlText w:val="%6."/>
+      <w:lvlJc w:val="right"/>
+      <w:pPr>
+        <w:ind w:left="4320" w:hanging="180"/>
+      </w:pPr>
+    </w:lvl>
+    <w:lvl w:ilvl="6" w:tplc="2C0A000F" w:tentative="1">
+      <w:start w:val="1"/>
+      <w:numFmt w:val="decimal"/>
+      <w:lvlText w:val="%7."/>
+      <w:lvlJc w:val="left"/>
+      <w:pPr>
+        <w:ind w:left="5040" w:hanging="360"/>
+      </w:pPr>
+    </w:lvl>
+    <w:lvl w:ilvl="7" w:tplc="2C0A0019" w:tentative="1">
+      <w:start w:val="1"/>
+      <w:numFmt w:val="lowerLetter"/>
+      <w:lvlText w:val="%8."/>
+      <w:lvlJc w:val="left"/>
+      <w:pPr>
+        <w:ind w:left="5760" w:hanging="360"/>
+      </w:pPr>
+    </w:lvl>
+    <w:lvl w:ilvl="8" w:tplc="2C0A001B" w:tentative="1">
+      <w:start w:val="1"/>
+      <w:numFmt w:val="lowerRoman"/>
+      <w:lvlText w:val="%9."/>
+      <w:lvlJc w:val="right"/>
+      <w:pPr>
+        <w:ind w:left="6480" w:hanging="180"/>
+      </w:pPr>
+    </w:lvl>
+  </w:abstractNum>
+  <w:abstractNum w:abstractNumId="19" w15:restartNumberingAfterBreak="0">
     <w:nsid w:val="75EA557E"/>
     <w:multiLevelType w:val="multilevel"/>
     <w:tmpl w:val="F386E486"/>
@@ -6656,7 +6395,7 @@
       </w:rPr>
     </w:lvl>
   </w:abstractNum>
-  <w:abstractNum w:abstractNumId="18" w15:restartNumberingAfterBreak="0">
+  <w:abstractNum w:abstractNumId="20" w15:restartNumberingAfterBreak="0">
     <w:nsid w:val="76E164CE"/>
     <w:multiLevelType w:val="multilevel"/>
     <w:tmpl w:val="0DD63FAA"/>
@@ -6805,7 +6544,7 @@
       </w:rPr>
     </w:lvl>
   </w:abstractNum>
-  <w:abstractNum w:abstractNumId="19" w15:restartNumberingAfterBreak="0">
+  <w:abstractNum w:abstractNumId="21" w15:restartNumberingAfterBreak="0">
     <w:nsid w:val="771123A6"/>
     <w:multiLevelType w:val="hybridMultilevel"/>
     <w:tmpl w:val="9188753E"/>
@@ -6919,64 +6658,70 @@
     </w:lvl>
   </w:abstractNum>
   <w:num w:numId="1" w16cid:durableId="1674264965">
-    <w:abstractNumId w:val="11"/>
+    <w:abstractNumId w:val="12"/>
   </w:num>
   <w:num w:numId="2" w16cid:durableId="1709724506">
-    <w:abstractNumId w:val="14"/>
+    <w:abstractNumId w:val="15"/>
   </w:num>
   <w:num w:numId="3" w16cid:durableId="1247762264">
     <w:abstractNumId w:val="2"/>
   </w:num>
   <w:num w:numId="4" w16cid:durableId="357436199">
-    <w:abstractNumId w:val="19"/>
+    <w:abstractNumId w:val="21"/>
   </w:num>
   <w:num w:numId="5" w16cid:durableId="1048264851">
-    <w:abstractNumId w:val="7"/>
+    <w:abstractNumId w:val="8"/>
   </w:num>
   <w:num w:numId="6" w16cid:durableId="829633555">
     <w:abstractNumId w:val="1"/>
   </w:num>
   <w:num w:numId="7" w16cid:durableId="101534632">
-    <w:abstractNumId w:val="13"/>
+    <w:abstractNumId w:val="14"/>
   </w:num>
   <w:num w:numId="8" w16cid:durableId="1670016858">
-    <w:abstractNumId w:val="9"/>
+    <w:abstractNumId w:val="10"/>
   </w:num>
   <w:num w:numId="9" w16cid:durableId="1305812014">
-    <w:abstractNumId w:val="5"/>
+    <w:abstractNumId w:val="6"/>
   </w:num>
   <w:num w:numId="10" w16cid:durableId="1661810896">
-    <w:abstractNumId w:val="18"/>
+    <w:abstractNumId w:val="20"/>
   </w:num>
   <w:num w:numId="11" w16cid:durableId="1941715435">
     <w:abstractNumId w:val="3"/>
   </w:num>
   <w:num w:numId="12" w16cid:durableId="197204335">
-    <w:abstractNumId w:val="8"/>
+    <w:abstractNumId w:val="9"/>
   </w:num>
   <w:num w:numId="13" w16cid:durableId="1654064071">
-    <w:abstractNumId w:val="15"/>
+    <w:abstractNumId w:val="16"/>
   </w:num>
   <w:num w:numId="14" w16cid:durableId="360328875">
-    <w:abstractNumId w:val="6"/>
+    <w:abstractNumId w:val="7"/>
   </w:num>
   <w:num w:numId="15" w16cid:durableId="1261062878">
-    <w:abstractNumId w:val="16"/>
+    <w:abstractNumId w:val="17"/>
   </w:num>
   <w:num w:numId="16" w16cid:durableId="268127447">
-    <w:abstractNumId w:val="4"/>
+    <w:abstractNumId w:val="5"/>
   </w:num>
   <w:num w:numId="17" w16cid:durableId="445929005">
-    <w:abstractNumId w:val="10"/>
+    <w:abstractNumId w:val="11"/>
   </w:num>
   <w:num w:numId="18" w16cid:durableId="344093545">
-    <w:abstractNumId w:val="12"/>
+    <w:abstractNumId w:val="13"/>
   </w:num>
   <w:num w:numId="19" w16cid:durableId="562984967">
     <w:abstractNumId w:val="0"/>
   </w:num>
   <w:num w:numId="20" w16cid:durableId="1180387543">
-    <w:abstractNumId w:val="17"/>
+    <w:abstractNumId w:val="19"/>
+  </w:num>
+  <w:num w:numId="21" w16cid:durableId="1024136786">
+    <w:abstractNumId w:val="18"/>
+  </w:num>
+  <w:num w:numId="22" w16cid:durableId="1094976667">
+    <w:abstractNumId w:val="4"/>
   </w:num>
 </w:numbering>
 </file>

</xml_diff>